<commit_message>
said cambiado a q, con type
</commit_message>
<xml_diff>
--- a/Documentación MateoTEI.docx
+++ b/Documentación MateoTEI.docx
@@ -1289,6 +1289,163 @@
       <w:r>
         <w:rPr/>
         <w:t>Revisar etiqueta &lt;seg&gt;</w:t>
+      </w:r>
+    </w:p>
+    <w:p>
+      <w:pPr>
+        <w:pStyle w:val="Normal"/>
+        <w:rPr/>
+      </w:pPr>
+      <w:r>
+        <w:rPr/>
+      </w:r>
+    </w:p>
+    <w:p>
+      <w:pPr>
+        <w:pStyle w:val="Normal"/>
+        <w:rPr/>
+      </w:pPr>
+      <w:r>
+        <w:rPr/>
+        <w:t>30.1.2016</w:t>
+      </w:r>
+    </w:p>
+    <w:p>
+      <w:pPr>
+        <w:pStyle w:val="Normal"/>
+        <w:rPr/>
+      </w:pPr>
+      <w:r>
+        <w:rPr/>
+        <w:t>Se cambia said por q</w:t>
+      </w:r>
+    </w:p>
+    <w:p>
+      <w:pPr>
+        <w:pStyle w:val="Normal"/>
+        <w:rPr/>
+      </w:pPr>
+      <w:r>
+        <w:rPr/>
+        <w:t>Se coloca un tipo con los siguientes valores:</w:t>
+      </w:r>
+    </w:p>
+    <w:p>
+      <w:pPr>
+        <w:pStyle w:val="Normal"/>
+        <w:numPr>
+          <w:ilvl w:val="0"/>
+          <w:numId w:val="4"/>
+        </w:numPr>
+        <w:rPr/>
+      </w:pPr>
+      <w:r>
+        <w:rPr/>
+        <w:t>spoken: por defecto</w:t>
+      </w:r>
+    </w:p>
+    <w:p>
+      <w:pPr>
+        <w:pStyle w:val="Normal"/>
+        <w:numPr>
+          <w:ilvl w:val="0"/>
+          <w:numId w:val="4"/>
+        </w:numPr>
+        <w:rPr/>
+      </w:pPr>
+      <w:r>
+        <w:rPr/>
+        <w:t>written: cuando se señala que debía ser escrito o no puede haber otra opción por el contexto</w:t>
+      </w:r>
+    </w:p>
+    <w:p>
+      <w:pPr>
+        <w:pStyle w:val="Normal"/>
+        <w:numPr>
+          <w:ilvl w:val="0"/>
+          <w:numId w:val="4"/>
+        </w:numPr>
+        <w:rPr/>
+      </w:pPr>
+      <w:r>
+        <w:rPr/>
+        <w:t>unknown: cuando</w:t>
+      </w:r>
+    </w:p>
+    <w:p>
+      <w:pPr>
+        <w:pStyle w:val="Normal"/>
+        <w:numPr>
+          <w:ilvl w:val="0"/>
+          <w:numId w:val="4"/>
+        </w:numPr>
+        <w:rPr/>
+      </w:pPr>
+      <w:r>
+        <w:rPr/>
+        <w:t>dream:</w:t>
+      </w:r>
+    </w:p>
+    <w:p>
+      <w:pPr>
+        <w:pStyle w:val="Normal"/>
+        <w:numPr>
+          <w:ilvl w:val="0"/>
+          <w:numId w:val="4"/>
+        </w:numPr>
+        <w:rPr/>
+      </w:pPr>
+      <w:r>
+        <w:rPr/>
+        <w:t xml:space="preserve">prayer: </w:t>
+      </w:r>
+    </w:p>
+    <w:p>
+      <w:pPr>
+        <w:pStyle w:val="Normal"/>
+        <w:numPr>
+          <w:ilvl w:val="0"/>
+          <w:numId w:val="4"/>
+        </w:numPr>
+        <w:rPr/>
+      </w:pPr>
+      <w:r>
+        <w:rPr/>
+        <w:t>soCalled: cuando lo señalado es una suposición de la persona</w:t>
+      </w:r>
+    </w:p>
+    <w:p>
+      <w:pPr>
+        <w:pStyle w:val="Normal"/>
+        <w:numPr>
+          <w:ilvl w:val="0"/>
+          <w:numId w:val="4"/>
+        </w:numPr>
+        <w:rPr/>
+      </w:pPr>
+      <w:r>
+        <w:rPr/>
+        <w:t>idea: cuando no se ha dicho, pero se señala como algo que se podría decir o que se dirá</w:t>
+      </w:r>
+    </w:p>
+    <w:p>
+      <w:pPr>
+        <w:pStyle w:val="Normal"/>
+        <w:rPr/>
+      </w:pPr>
+      <w:r>
+        <w:rPr/>
+        <w:t>No puedo poner diferentes valores, pero debaría poder.</w:t>
+      </w:r>
+    </w:p>
+    <w:p>
+      <w:pPr>
+        <w:pStyle w:val="Normal"/>
+        <w:spacing w:before="0" w:after="200"/>
+        <w:rPr/>
+      </w:pPr>
+      <w:r>
+        <w:rPr/>
       </w:r>
     </w:p>
     <w:sectPr>
@@ -1668,6 +1825,143 @@
   <w:abstractNum w:abstractNumId="4">
     <w:lvl w:ilvl="0">
       <w:start w:val="1"/>
+      <w:numFmt w:val="bullet"/>
+      <w:lvlText w:val=""/>
+      <w:lvlJc w:val="left"/>
+      <w:pPr>
+        <w:tabs>
+          <w:tab w:val="num" w:pos="720"/>
+        </w:tabs>
+        <w:ind w:left="720" w:hanging="360"/>
+      </w:pPr>
+      <w:rPr>
+        <w:rFonts w:ascii="Symbol" w:hAnsi="Symbol" w:cs="Symbol" w:hint="default"/>
+      </w:rPr>
+    </w:lvl>
+    <w:lvl w:ilvl="1">
+      <w:start w:val="1"/>
+      <w:numFmt w:val="bullet"/>
+      <w:lvlText w:val="◦"/>
+      <w:lvlJc w:val="left"/>
+      <w:pPr>
+        <w:tabs>
+          <w:tab w:val="num" w:pos="1080"/>
+        </w:tabs>
+        <w:ind w:left="1080" w:hanging="360"/>
+      </w:pPr>
+      <w:rPr>
+        <w:rFonts w:ascii="OpenSymbol" w:hAnsi="OpenSymbol" w:cs="OpenSymbol" w:hint="default"/>
+      </w:rPr>
+    </w:lvl>
+    <w:lvl w:ilvl="2">
+      <w:start w:val="1"/>
+      <w:numFmt w:val="bullet"/>
+      <w:lvlText w:val="▪"/>
+      <w:lvlJc w:val="left"/>
+      <w:pPr>
+        <w:tabs>
+          <w:tab w:val="num" w:pos="1440"/>
+        </w:tabs>
+        <w:ind w:left="1440" w:hanging="360"/>
+      </w:pPr>
+      <w:rPr>
+        <w:rFonts w:ascii="OpenSymbol" w:hAnsi="OpenSymbol" w:cs="OpenSymbol" w:hint="default"/>
+      </w:rPr>
+    </w:lvl>
+    <w:lvl w:ilvl="3">
+      <w:start w:val="1"/>
+      <w:numFmt w:val="bullet"/>
+      <w:lvlText w:val=""/>
+      <w:lvlJc w:val="left"/>
+      <w:pPr>
+        <w:tabs>
+          <w:tab w:val="num" w:pos="1800"/>
+        </w:tabs>
+        <w:ind w:left="1800" w:hanging="360"/>
+      </w:pPr>
+      <w:rPr>
+        <w:rFonts w:ascii="Symbol" w:hAnsi="Symbol" w:cs="Symbol" w:hint="default"/>
+      </w:rPr>
+    </w:lvl>
+    <w:lvl w:ilvl="4">
+      <w:start w:val="1"/>
+      <w:numFmt w:val="bullet"/>
+      <w:lvlText w:val="◦"/>
+      <w:lvlJc w:val="left"/>
+      <w:pPr>
+        <w:tabs>
+          <w:tab w:val="num" w:pos="2160"/>
+        </w:tabs>
+        <w:ind w:left="2160" w:hanging="360"/>
+      </w:pPr>
+      <w:rPr>
+        <w:rFonts w:ascii="OpenSymbol" w:hAnsi="OpenSymbol" w:cs="OpenSymbol" w:hint="default"/>
+      </w:rPr>
+    </w:lvl>
+    <w:lvl w:ilvl="5">
+      <w:start w:val="1"/>
+      <w:numFmt w:val="bullet"/>
+      <w:lvlText w:val="▪"/>
+      <w:lvlJc w:val="left"/>
+      <w:pPr>
+        <w:tabs>
+          <w:tab w:val="num" w:pos="2520"/>
+        </w:tabs>
+        <w:ind w:left="2520" w:hanging="360"/>
+      </w:pPr>
+      <w:rPr>
+        <w:rFonts w:ascii="OpenSymbol" w:hAnsi="OpenSymbol" w:cs="OpenSymbol" w:hint="default"/>
+      </w:rPr>
+    </w:lvl>
+    <w:lvl w:ilvl="6">
+      <w:start w:val="1"/>
+      <w:numFmt w:val="bullet"/>
+      <w:lvlText w:val=""/>
+      <w:lvlJc w:val="left"/>
+      <w:pPr>
+        <w:tabs>
+          <w:tab w:val="num" w:pos="2880"/>
+        </w:tabs>
+        <w:ind w:left="2880" w:hanging="360"/>
+      </w:pPr>
+      <w:rPr>
+        <w:rFonts w:ascii="Symbol" w:hAnsi="Symbol" w:cs="Symbol" w:hint="default"/>
+      </w:rPr>
+    </w:lvl>
+    <w:lvl w:ilvl="7">
+      <w:start w:val="1"/>
+      <w:numFmt w:val="bullet"/>
+      <w:lvlText w:val="◦"/>
+      <w:lvlJc w:val="left"/>
+      <w:pPr>
+        <w:tabs>
+          <w:tab w:val="num" w:pos="3240"/>
+        </w:tabs>
+        <w:ind w:left="3240" w:hanging="360"/>
+      </w:pPr>
+      <w:rPr>
+        <w:rFonts w:ascii="OpenSymbol" w:hAnsi="OpenSymbol" w:cs="OpenSymbol" w:hint="default"/>
+      </w:rPr>
+    </w:lvl>
+    <w:lvl w:ilvl="8">
+      <w:start w:val="1"/>
+      <w:numFmt w:val="bullet"/>
+      <w:lvlText w:val="▪"/>
+      <w:lvlJc w:val="left"/>
+      <w:pPr>
+        <w:tabs>
+          <w:tab w:val="num" w:pos="3600"/>
+        </w:tabs>
+        <w:ind w:left="3600" w:hanging="360"/>
+      </w:pPr>
+      <w:rPr>
+        <w:rFonts w:ascii="OpenSymbol" w:hAnsi="OpenSymbol" w:cs="OpenSymbol" w:hint="default"/>
+      </w:rPr>
+    </w:lvl>
+  </w:abstractNum>
+  <w:abstractNum w:abstractNumId="5">
+    <w:lvl w:ilvl="0">
+      <w:start w:val="1"/>
       <w:numFmt w:val="none"/>
       <w:suff w:val="nothing"/>
       <w:lvlText w:val=""/>
@@ -1795,6 +2089,9 @@
   </w:num>
   <w:num w:numId="4">
     <w:abstractNumId w:val="4"/>
+  </w:num>
+  <w:num w:numId="5">
+    <w:abstractNumId w:val="5"/>
   </w:num>
 </w:numbering>
 </file>
@@ -1966,7 +2263,7 @@
     </w:pPr>
     <w:rPr>
       <w:rFonts w:ascii="Calibri" w:hAnsi="Calibri" w:eastAsia="Droid Sans Fallback" w:cs="Calibri"/>
-      <w:color w:val="auto"/>
+      <w:color w:val="00000A"/>
       <w:sz w:val="22"/>
       <w:szCs w:val="22"/>
       <w:lang w:val="es-ES" w:eastAsia="en-US" w:bidi="ar-SA"/>
@@ -2157,6 +2454,30 @@
     <w:name w:val="ListLabel 1"/>
     <w:rPr>
       <w:rFonts w:cs="Courier New"/>
+    </w:rPr>
+  </w:style>
+  <w:style w:type="character" w:styleId="ListLabel2">
+    <w:name w:val="ListLabel 2"/>
+    <w:rPr>
+      <w:rFonts w:cs="Symbol"/>
+    </w:rPr>
+  </w:style>
+  <w:style w:type="character" w:styleId="ListLabel3">
+    <w:name w:val="ListLabel 3"/>
+    <w:rPr>
+      <w:rFonts w:cs="Courier New"/>
+    </w:rPr>
+  </w:style>
+  <w:style w:type="character" w:styleId="ListLabel4">
+    <w:name w:val="ListLabel 4"/>
+    <w:rPr>
+      <w:rFonts w:cs="Wingdings"/>
+    </w:rPr>
+  </w:style>
+  <w:style w:type="character" w:styleId="Bullets">
+    <w:name w:val="Bullets"/>
+    <w:rPr>
+      <w:rFonts w:ascii="OpenSymbol" w:hAnsi="OpenSymbol" w:eastAsia="OpenSymbol" w:cs="OpenSymbol"/>
     </w:rPr>
   </w:style>
   <w:style w:type="paragraph" w:styleId="Heading">

</xml_diff>